<commit_message>
resume update certification added
</commit_message>
<xml_diff>
--- a/sharayu-bhute-resume.docx
+++ b/sharayu-bhute-resume.docx
@@ -245,67 +245,6 @@
                             <w:r>
                               <w:t xml:space="preserve">, and NLP techniques. </w:t>
                             </w:r>
-                            <w:hyperlink r:id="rId4" w:history="1">
-                              <w:r>
-                                <w:rPr>
-                                  <w:rStyle w:val="Hyperlink"/>
-                                </w:rPr>
-                                <w:t>View</w:t>
-                              </w:r>
-                            </w:hyperlink>
-                          </w:p>
-                          <w:p>
-                            <w:pPr>
-                              <w:spacing w:after="0" w:line="240" w:lineRule="auto"/>
-                            </w:pPr>
-                          </w:p>
-                          <w:p>
-                            <w:pPr>
-                              <w:spacing w:after="0" w:line="276" w:lineRule="auto"/>
-                              <w:rPr>
-                                <w:b/>
-                                <w:bCs/>
-                              </w:rPr>
-                            </w:pPr>
-                            <w:r>
-                              <w:rPr>
-                                <w:b/>
-                                <w:bCs/>
-                              </w:rPr>
-                              <w:t xml:space="preserve"> 2. Customer Segmentation using K-Means Clustering | Machine Learning Project </w:t>
-                            </w:r>
-                          </w:p>
-                          <w:p>
-                            <w:pPr>
-                              <w:spacing w:after="0" w:line="276" w:lineRule="auto"/>
-                            </w:pPr>
-                            <w:r>
-                              <w:t>Tech Stack: Data preprocessing, K-Means Clustering for unsupervised segmentation, Elbow Method to determine the optimal number of clusters.</w:t>
-                            </w:r>
-                          </w:p>
-                          <w:p>
-                            <w:pPr>
-                              <w:spacing w:after="0" w:line="276" w:lineRule="auto"/>
-                            </w:pPr>
-                            <w:r>
-                              <w:t xml:space="preserve"> To identify different types of customers based on their spending </w:t>
-                            </w:r>
-                            <w:proofErr w:type="spellStart"/>
-                            <w:r>
-                              <w:t>behavior</w:t>
-                            </w:r>
-                            <w:proofErr w:type="spellEnd"/>
-                            <w:r>
-                              <w:t xml:space="preserve"> and income levels — helping businesses tailor marketing strategies effectively.</w:t>
-                            </w:r>
-                          </w:p>
-                          <w:p>
-                            <w:pPr>
-                              <w:spacing w:after="0" w:line="276" w:lineRule="auto"/>
-                            </w:pPr>
-                            <w:r>
-                              <w:t xml:space="preserve"> </w:t>
-                            </w:r>
                             <w:hyperlink r:id="rId5" w:history="1">
                               <w:r>
                                 <w:rPr>
@@ -314,6 +253,67 @@
                                 <w:t>View</w:t>
                               </w:r>
                             </w:hyperlink>
+                          </w:p>
+                          <w:p>
+                            <w:pPr>
+                              <w:spacing w:after="0" w:line="240" w:lineRule="auto"/>
+                            </w:pPr>
+                          </w:p>
+                          <w:p>
+                            <w:pPr>
+                              <w:spacing w:after="0" w:line="276" w:lineRule="auto"/>
+                              <w:rPr>
+                                <w:b/>
+                                <w:bCs/>
+                              </w:rPr>
+                            </w:pPr>
+                            <w:r>
+                              <w:rPr>
+                                <w:b/>
+                                <w:bCs/>
+                              </w:rPr>
+                              <w:t xml:space="preserve"> 2. Customer Segmentation using K-Means Clustering | Machine Learning Project </w:t>
+                            </w:r>
+                          </w:p>
+                          <w:p>
+                            <w:pPr>
+                              <w:spacing w:after="0" w:line="276" w:lineRule="auto"/>
+                            </w:pPr>
+                            <w:r>
+                              <w:t>Tech Stack: Data preprocessing, K-Means Clustering for unsupervised segmentation, Elbow Method to determine the optimal number of clusters.</w:t>
+                            </w:r>
+                          </w:p>
+                          <w:p>
+                            <w:pPr>
+                              <w:spacing w:after="0" w:line="276" w:lineRule="auto"/>
+                            </w:pPr>
+                            <w:r>
+                              <w:t xml:space="preserve"> To identify different types of customers based on their spending </w:t>
+                            </w:r>
+                            <w:proofErr w:type="spellStart"/>
+                            <w:r>
+                              <w:t>behavior</w:t>
+                            </w:r>
+                            <w:proofErr w:type="spellEnd"/>
+                            <w:r>
+                              <w:t xml:space="preserve"> and income levels — helping businesses tailor marketing strategies effectively.</w:t>
+                            </w:r>
+                          </w:p>
+                          <w:p>
+                            <w:pPr>
+                              <w:spacing w:after="0" w:line="276" w:lineRule="auto"/>
+                            </w:pPr>
+                            <w:r>
+                              <w:t xml:space="preserve"> </w:t>
+                            </w:r>
+                            <w:hyperlink r:id="rId6" w:history="1">
+                              <w:r>
+                                <w:rPr>
+                                  <w:rStyle w:val="Hyperlink"/>
+                                </w:rPr>
+                                <w:t>View</w:t>
+                              </w:r>
+                            </w:hyperlink>
                             <w:r>
                               <w:t xml:space="preserve"> </w:t>
                             </w:r>
@@ -337,7 +337,7 @@
                               </w:rPr>
                               <w:t xml:space="preserve">: </w:t>
                             </w:r>
-                            <w:hyperlink r:id="rId6" w:history="1">
+                            <w:hyperlink r:id="rId7" w:history="1">
                               <w:proofErr w:type="spellStart"/>
                               <w:r>
                                 <w:rPr>
@@ -390,6 +390,85 @@
                             </w:r>
                           </w:p>
                           <w:p>
+                            <w:pPr>
+                              <w:spacing w:after="0" w:line="276" w:lineRule="auto"/>
+                            </w:pPr>
+                            <w:r>
+                              <w:rPr>
+                                <w:b/>
+                                <w:bCs/>
+                              </w:rPr>
+                              <w:t>Deloitte Australia Data Analytics Job Simulation on Forage - December 2025</w:t>
+                            </w:r>
+                          </w:p>
+                          <w:p>
+                            <w:pPr>
+                              <w:numPr>
+                                <w:ilvl w:val="0"/>
+                                <w:numId w:val="2"/>
+                              </w:numPr>
+                              <w:spacing w:after="0" w:line="276" w:lineRule="auto"/>
+                            </w:pPr>
+                            <w:r>
+                              <w:t>Completed a Deloitte job simulation involving data analysis and forensic technology </w:t>
+                            </w:r>
+                          </w:p>
+                          <w:p>
+                            <w:pPr>
+                              <w:numPr>
+                                <w:ilvl w:val="0"/>
+                                <w:numId w:val="2"/>
+                              </w:numPr>
+                              <w:spacing w:after="0" w:line="276" w:lineRule="auto"/>
+                            </w:pPr>
+                            <w:r>
+                              <w:t>Created a data dashboard using Tableau </w:t>
+                            </w:r>
+                          </w:p>
+                          <w:p>
+                            <w:pPr>
+                              <w:numPr>
+                                <w:ilvl w:val="0"/>
+                                <w:numId w:val="2"/>
+                              </w:numPr>
+                              <w:spacing w:after="0" w:line="276" w:lineRule="auto"/>
+                            </w:pPr>
+                            <w:r>
+                              <w:t>Used Excel to classify data and draw business conclusions</w:t>
+                            </w:r>
+                          </w:p>
+                          <w:p>
+                            <w:pPr>
+                              <w:spacing w:after="0" w:line="276" w:lineRule="auto"/>
+                              <w:ind w:left="360"/>
+                            </w:pPr>
+                            <w:hyperlink r:id="rId8" w:history="1">
+                              <w:r>
+                                <w:rPr>
+                                  <w:rStyle w:val="Hyperlink"/>
+                                </w:rPr>
+                                <w:t>Certif</w:t>
+                              </w:r>
+                              <w:r>
+                                <w:rPr>
+                                  <w:rStyle w:val="Hyperlink"/>
+                                </w:rPr>
+                                <w:t>i</w:t>
+                              </w:r>
+                              <w:r>
+                                <w:rPr>
+                                  <w:rStyle w:val="Hyperlink"/>
+                                </w:rPr>
+                                <w:t>cate link</w:t>
+                              </w:r>
+                            </w:hyperlink>
+                          </w:p>
+                          <w:p>
+                            <w:pPr>
+                              <w:spacing w:after="0" w:line="276" w:lineRule="auto"/>
+                            </w:pPr>
+                          </w:p>
+                          <w:p>
                             <w:r>
                               <w:t xml:space="preserve">Participant, Flipkart </w:t>
                             </w:r>
@@ -407,6 +486,8 @@
                               <w:t>Consistent academic performer with CGPA above 8.0</w:t>
                             </w:r>
                           </w:p>
+                          <w:p/>
+                          <w:p/>
                         </w:txbxContent>
                       </wps:txbx>
                       <wps:bodyPr rot="0" spcFirstLastPara="0" vertOverflow="overflow" horzOverflow="overflow" vert="horz" wrap="square" lIns="91440" tIns="45720" rIns="91440" bIns="45720" numCol="1" spcCol="0" rtlCol="0" fromWordArt="0" anchor="t" anchorCtr="0" forceAA="0" compatLnSpc="1">
@@ -567,7 +648,7 @@
                       <w:r>
                         <w:t xml:space="preserve">, and NLP techniques. </w:t>
                       </w:r>
-                      <w:hyperlink r:id="rId7" w:history="1">
+                      <w:hyperlink r:id="rId9" w:history="1">
                         <w:r>
                           <w:rPr>
                             <w:rStyle w:val="Hyperlink"/>
@@ -628,7 +709,7 @@
                       <w:r>
                         <w:t xml:space="preserve"> </w:t>
                       </w:r>
-                      <w:hyperlink r:id="rId8" w:history="1">
+                      <w:hyperlink r:id="rId10" w:history="1">
                         <w:r>
                           <w:rPr>
                             <w:rStyle w:val="Hyperlink"/>
@@ -659,7 +740,7 @@
                         </w:rPr>
                         <w:t xml:space="preserve">: </w:t>
                       </w:r>
-                      <w:hyperlink r:id="rId9" w:history="1">
+                      <w:hyperlink r:id="rId11" w:history="1">
                         <w:proofErr w:type="spellStart"/>
                         <w:r>
                           <w:rPr>
@@ -712,6 +793,85 @@
                       </w:r>
                     </w:p>
                     <w:p>
+                      <w:pPr>
+                        <w:spacing w:after="0" w:line="276" w:lineRule="auto"/>
+                      </w:pPr>
+                      <w:r>
+                        <w:rPr>
+                          <w:b/>
+                          <w:bCs/>
+                        </w:rPr>
+                        <w:t>Deloitte Australia Data Analytics Job Simulation on Forage - December 2025</w:t>
+                      </w:r>
+                    </w:p>
+                    <w:p>
+                      <w:pPr>
+                        <w:numPr>
+                          <w:ilvl w:val="0"/>
+                          <w:numId w:val="2"/>
+                        </w:numPr>
+                        <w:spacing w:after="0" w:line="276" w:lineRule="auto"/>
+                      </w:pPr>
+                      <w:r>
+                        <w:t>Completed a Deloitte job simulation involving data analysis and forensic technology </w:t>
+                      </w:r>
+                    </w:p>
+                    <w:p>
+                      <w:pPr>
+                        <w:numPr>
+                          <w:ilvl w:val="0"/>
+                          <w:numId w:val="2"/>
+                        </w:numPr>
+                        <w:spacing w:after="0" w:line="276" w:lineRule="auto"/>
+                      </w:pPr>
+                      <w:r>
+                        <w:t>Created a data dashboard using Tableau </w:t>
+                      </w:r>
+                    </w:p>
+                    <w:p>
+                      <w:pPr>
+                        <w:numPr>
+                          <w:ilvl w:val="0"/>
+                          <w:numId w:val="2"/>
+                        </w:numPr>
+                        <w:spacing w:after="0" w:line="276" w:lineRule="auto"/>
+                      </w:pPr>
+                      <w:r>
+                        <w:t>Used Excel to classify data and draw business conclusions</w:t>
+                      </w:r>
+                    </w:p>
+                    <w:p>
+                      <w:pPr>
+                        <w:spacing w:after="0" w:line="276" w:lineRule="auto"/>
+                        <w:ind w:left="360"/>
+                      </w:pPr>
+                      <w:hyperlink r:id="rId12" w:history="1">
+                        <w:r>
+                          <w:rPr>
+                            <w:rStyle w:val="Hyperlink"/>
+                          </w:rPr>
+                          <w:t>Certif</w:t>
+                        </w:r>
+                        <w:r>
+                          <w:rPr>
+                            <w:rStyle w:val="Hyperlink"/>
+                          </w:rPr>
+                          <w:t>i</w:t>
+                        </w:r>
+                        <w:r>
+                          <w:rPr>
+                            <w:rStyle w:val="Hyperlink"/>
+                          </w:rPr>
+                          <w:t>cate link</w:t>
+                        </w:r>
+                      </w:hyperlink>
+                    </w:p>
+                    <w:p>
+                      <w:pPr>
+                        <w:spacing w:after="0" w:line="276" w:lineRule="auto"/>
+                      </w:pPr>
+                    </w:p>
+                    <w:p>
                       <w:r>
                         <w:t xml:space="preserve">Participant, Flipkart </w:t>
                       </w:r>
@@ -729,6 +889,8 @@
                         <w:t>Consistent academic performer with CGPA above 8.0</w:t>
                       </w:r>
                     </w:p>
+                    <w:p/>
+                    <w:p/>
                   </w:txbxContent>
                 </v:textbox>
               </v:shape>
@@ -1029,7 +1191,7 @@
                             <w:pPr>
                               <w:spacing w:after="0"/>
                             </w:pPr>
-                            <w:hyperlink r:id="rId10" w:history="1">
+                            <w:hyperlink r:id="rId13" w:history="1">
                               <w:proofErr w:type="spellStart"/>
                               <w:r>
                                 <w:rPr>
@@ -1048,7 +1210,7 @@
                             <w:r>
                               <w:t xml:space="preserve"> </w:t>
                             </w:r>
-                            <w:hyperlink r:id="rId11" w:history="1">
+                            <w:hyperlink r:id="rId14" w:history="1">
                               <w:proofErr w:type="spellStart"/>
                               <w:r>
                                 <w:rPr>
@@ -1407,7 +1569,7 @@
                       <w:pPr>
                         <w:spacing w:after="0"/>
                       </w:pPr>
-                      <w:hyperlink r:id="rId12" w:history="1">
+                      <w:hyperlink r:id="rId15" w:history="1">
                         <w:proofErr w:type="spellStart"/>
                         <w:r>
                           <w:rPr>
@@ -1426,7 +1588,7 @@
                       <w:r>
                         <w:t xml:space="preserve"> </w:t>
                       </w:r>
-                      <w:hyperlink r:id="rId13" w:history="1">
+                      <w:hyperlink r:id="rId16" w:history="1">
                         <w:proofErr w:type="spellStart"/>
                         <w:r>
                           <w:rPr>
@@ -1607,6 +1769,279 @@
     </w:sectPr>
   </w:body>
 </w:document>
+</file>
+
+<file path=word/numbering.xml><?xml version="1.0" encoding="utf-8"?>
+<w:numbering xmlns:wpc="http://schemas.microsoft.com/office/word/2010/wordprocessingCanvas" xmlns:cx="http://schemas.microsoft.com/office/drawing/2014/chartex" xmlns:cx1="http://schemas.microsoft.com/office/drawing/2015/9/8/chartex" xmlns:cx2="http://schemas.microsoft.com/office/drawing/2015/10/21/chartex" xmlns:cx3="http://schemas.microsoft.com/office/drawing/2016/5/9/chartex" xmlns:cx4="http://schemas.microsoft.com/office/drawing/2016/5/10/chartex" xmlns:cx5="http://schemas.microsoft.com/office/drawing/2016/5/11/chartex" xmlns:cx6="http://schemas.microsoft.com/office/drawing/2016/5/12/chartex" xmlns:cx7="http://schemas.microsoft.com/office/drawing/2016/5/13/chartex" xmlns:cx8="http://schemas.microsoft.com/office/drawing/2016/5/14/chartex" xmlns:mc="http://schemas.openxmlformats.org/markup-compatibility/2006" xmlns:aink="http://schemas.microsoft.com/office/drawing/2016/ink" xmlns:am3d="http://schemas.microsoft.com/office/drawing/2017/model3d" xmlns:o="urn:schemas-microsoft-com:office:office" xmlns:oel="http://schemas.microsoft.com/office/2019/extlst" xmlns:r="http://schemas.openxmlformats.org/officeDocument/2006/relationships" xmlns:m="http://schemas.openxmlformats.org/officeDocument/2006/math" xmlns:v="urn:schemas-microsoft-com:vml" xmlns:wp14="http://schemas.microsoft.com/office/word/2010/wordprocessingDrawing" xmlns:wp="http://schemas.openxmlformats.org/drawingml/2006/wordprocessingDrawing" xmlns:w10="urn:schemas-microsoft-com:office:word" xmlns:w="http://schemas.openxmlformats.org/wordprocessingml/2006/main" xmlns:w14="http://schemas.microsoft.com/office/word/2010/wordml" xmlns:w15="http://schemas.microsoft.com/office/word/2012/wordml" xmlns:w16cex="http://schemas.microsoft.com/office/word/2018/wordml/cex" xmlns:w16cid="http://schemas.microsoft.com/office/word/2016/wordml/cid" xmlns:w16="http://schemas.microsoft.com/office/word/2018/wordml" xmlns:w16du="http://schemas.microsoft.com/office/word/2023/wordml/word16du" xmlns:w16sdtdh="http://schemas.microsoft.com/office/word/2020/wordml/sdtdatahash" xmlns:w16sdtfl="http://schemas.microsoft.com/office/word/2024/wordml/sdtformatlock" xmlns:w16se="http://schemas.microsoft.com/office/word/2015/wordml/symex" xmlns:wpg="http://schemas.microsoft.com/office/word/2010/wordprocessingGroup" xmlns:wpi="http://schemas.microsoft.com/office/word/2010/wordprocessingInk" xmlns:wne="http://schemas.microsoft.com/office/word/2006/wordml" xmlns:wps="http://schemas.microsoft.com/office/word/2010/wordprocessingShape" mc:Ignorable="w14 w15 w16se w16cid w16 w16cex w16sdtdh w16sdtfl w16du wp14">
+  <w:abstractNum w:abstractNumId="0" w15:restartNumberingAfterBreak="0">
+    <w:nsid w:val="0EE63AC6"/>
+    <w:multiLevelType w:val="hybridMultilevel"/>
+    <w:tmpl w:val="DF58E4C8"/>
+    <w:lvl w:ilvl="0" w:tplc="40090001">
+      <w:start w:val="1"/>
+      <w:numFmt w:val="bullet"/>
+      <w:lvlText w:val=""/>
+      <w:lvlJc w:val="left"/>
+      <w:pPr>
+        <w:ind w:left="720" w:hanging="360"/>
+      </w:pPr>
+      <w:rPr>
+        <w:rFonts w:ascii="Symbol" w:hAnsi="Symbol" w:hint="default"/>
+      </w:rPr>
+    </w:lvl>
+    <w:lvl w:ilvl="1" w:tplc="40090003" w:tentative="1">
+      <w:start w:val="1"/>
+      <w:numFmt w:val="bullet"/>
+      <w:lvlText w:val="o"/>
+      <w:lvlJc w:val="left"/>
+      <w:pPr>
+        <w:ind w:left="1440" w:hanging="360"/>
+      </w:pPr>
+      <w:rPr>
+        <w:rFonts w:ascii="Courier New" w:hAnsi="Courier New" w:cs="Courier New" w:hint="default"/>
+      </w:rPr>
+    </w:lvl>
+    <w:lvl w:ilvl="2" w:tplc="40090005" w:tentative="1">
+      <w:start w:val="1"/>
+      <w:numFmt w:val="bullet"/>
+      <w:lvlText w:val=""/>
+      <w:lvlJc w:val="left"/>
+      <w:pPr>
+        <w:ind w:left="2160" w:hanging="360"/>
+      </w:pPr>
+      <w:rPr>
+        <w:rFonts w:ascii="Wingdings" w:hAnsi="Wingdings" w:hint="default"/>
+      </w:rPr>
+    </w:lvl>
+    <w:lvl w:ilvl="3" w:tplc="40090001" w:tentative="1">
+      <w:start w:val="1"/>
+      <w:numFmt w:val="bullet"/>
+      <w:lvlText w:val=""/>
+      <w:lvlJc w:val="left"/>
+      <w:pPr>
+        <w:ind w:left="2880" w:hanging="360"/>
+      </w:pPr>
+      <w:rPr>
+        <w:rFonts w:ascii="Symbol" w:hAnsi="Symbol" w:hint="default"/>
+      </w:rPr>
+    </w:lvl>
+    <w:lvl w:ilvl="4" w:tplc="40090003" w:tentative="1">
+      <w:start w:val="1"/>
+      <w:numFmt w:val="bullet"/>
+      <w:lvlText w:val="o"/>
+      <w:lvlJc w:val="left"/>
+      <w:pPr>
+        <w:ind w:left="3600" w:hanging="360"/>
+      </w:pPr>
+      <w:rPr>
+        <w:rFonts w:ascii="Courier New" w:hAnsi="Courier New" w:cs="Courier New" w:hint="default"/>
+      </w:rPr>
+    </w:lvl>
+    <w:lvl w:ilvl="5" w:tplc="40090005" w:tentative="1">
+      <w:start w:val="1"/>
+      <w:numFmt w:val="bullet"/>
+      <w:lvlText w:val=""/>
+      <w:lvlJc w:val="left"/>
+      <w:pPr>
+        <w:ind w:left="4320" w:hanging="360"/>
+      </w:pPr>
+      <w:rPr>
+        <w:rFonts w:ascii="Wingdings" w:hAnsi="Wingdings" w:hint="default"/>
+      </w:rPr>
+    </w:lvl>
+    <w:lvl w:ilvl="6" w:tplc="40090001" w:tentative="1">
+      <w:start w:val="1"/>
+      <w:numFmt w:val="bullet"/>
+      <w:lvlText w:val=""/>
+      <w:lvlJc w:val="left"/>
+      <w:pPr>
+        <w:ind w:left="5040" w:hanging="360"/>
+      </w:pPr>
+      <w:rPr>
+        <w:rFonts w:ascii="Symbol" w:hAnsi="Symbol" w:hint="default"/>
+      </w:rPr>
+    </w:lvl>
+    <w:lvl w:ilvl="7" w:tplc="40090003" w:tentative="1">
+      <w:start w:val="1"/>
+      <w:numFmt w:val="bullet"/>
+      <w:lvlText w:val="o"/>
+      <w:lvlJc w:val="left"/>
+      <w:pPr>
+        <w:ind w:left="5760" w:hanging="360"/>
+      </w:pPr>
+      <w:rPr>
+        <w:rFonts w:ascii="Courier New" w:hAnsi="Courier New" w:cs="Courier New" w:hint="default"/>
+      </w:rPr>
+    </w:lvl>
+    <w:lvl w:ilvl="8" w:tplc="40090005" w:tentative="1">
+      <w:start w:val="1"/>
+      <w:numFmt w:val="bullet"/>
+      <w:lvlText w:val=""/>
+      <w:lvlJc w:val="left"/>
+      <w:pPr>
+        <w:ind w:left="6480" w:hanging="360"/>
+      </w:pPr>
+      <w:rPr>
+        <w:rFonts w:ascii="Wingdings" w:hAnsi="Wingdings" w:hint="default"/>
+      </w:rPr>
+    </w:lvl>
+  </w:abstractNum>
+  <w:abstractNum w:abstractNumId="1" w15:restartNumberingAfterBreak="0">
+    <w:nsid w:val="200E68B4"/>
+    <w:multiLevelType w:val="multilevel"/>
+    <w:tmpl w:val="36BE9D00"/>
+    <w:lvl w:ilvl="0">
+      <w:start w:val="1"/>
+      <w:numFmt w:val="bullet"/>
+      <w:lvlText w:val=""/>
+      <w:lvlJc w:val="left"/>
+      <w:pPr>
+        <w:tabs>
+          <w:tab w:val="num" w:pos="720"/>
+        </w:tabs>
+        <w:ind w:left="720" w:hanging="360"/>
+      </w:pPr>
+      <w:rPr>
+        <w:rFonts w:ascii="Symbol" w:hAnsi="Symbol" w:hint="default"/>
+        <w:sz w:val="20"/>
+      </w:rPr>
+    </w:lvl>
+    <w:lvl w:ilvl="1" w:tentative="1">
+      <w:start w:val="1"/>
+      <w:numFmt w:val="bullet"/>
+      <w:lvlText w:val="o"/>
+      <w:lvlJc w:val="left"/>
+      <w:pPr>
+        <w:tabs>
+          <w:tab w:val="num" w:pos="1440"/>
+        </w:tabs>
+        <w:ind w:left="1440" w:hanging="360"/>
+      </w:pPr>
+      <w:rPr>
+        <w:rFonts w:ascii="Courier New" w:hAnsi="Courier New" w:hint="default"/>
+        <w:sz w:val="20"/>
+      </w:rPr>
+    </w:lvl>
+    <w:lvl w:ilvl="2" w:tentative="1">
+      <w:start w:val="1"/>
+      <w:numFmt w:val="bullet"/>
+      <w:lvlText w:val=""/>
+      <w:lvlJc w:val="left"/>
+      <w:pPr>
+        <w:tabs>
+          <w:tab w:val="num" w:pos="2160"/>
+        </w:tabs>
+        <w:ind w:left="2160" w:hanging="360"/>
+      </w:pPr>
+      <w:rPr>
+        <w:rFonts w:ascii="Wingdings" w:hAnsi="Wingdings" w:hint="default"/>
+        <w:sz w:val="20"/>
+      </w:rPr>
+    </w:lvl>
+    <w:lvl w:ilvl="3" w:tentative="1">
+      <w:start w:val="1"/>
+      <w:numFmt w:val="bullet"/>
+      <w:lvlText w:val=""/>
+      <w:lvlJc w:val="left"/>
+      <w:pPr>
+        <w:tabs>
+          <w:tab w:val="num" w:pos="2880"/>
+        </w:tabs>
+        <w:ind w:left="2880" w:hanging="360"/>
+      </w:pPr>
+      <w:rPr>
+        <w:rFonts w:ascii="Wingdings" w:hAnsi="Wingdings" w:hint="default"/>
+        <w:sz w:val="20"/>
+      </w:rPr>
+    </w:lvl>
+    <w:lvl w:ilvl="4" w:tentative="1">
+      <w:start w:val="1"/>
+      <w:numFmt w:val="bullet"/>
+      <w:lvlText w:val=""/>
+      <w:lvlJc w:val="left"/>
+      <w:pPr>
+        <w:tabs>
+          <w:tab w:val="num" w:pos="3600"/>
+        </w:tabs>
+        <w:ind w:left="3600" w:hanging="360"/>
+      </w:pPr>
+      <w:rPr>
+        <w:rFonts w:ascii="Wingdings" w:hAnsi="Wingdings" w:hint="default"/>
+        <w:sz w:val="20"/>
+      </w:rPr>
+    </w:lvl>
+    <w:lvl w:ilvl="5" w:tentative="1">
+      <w:start w:val="1"/>
+      <w:numFmt w:val="bullet"/>
+      <w:lvlText w:val=""/>
+      <w:lvlJc w:val="left"/>
+      <w:pPr>
+        <w:tabs>
+          <w:tab w:val="num" w:pos="4320"/>
+        </w:tabs>
+        <w:ind w:left="4320" w:hanging="360"/>
+      </w:pPr>
+      <w:rPr>
+        <w:rFonts w:ascii="Wingdings" w:hAnsi="Wingdings" w:hint="default"/>
+        <w:sz w:val="20"/>
+      </w:rPr>
+    </w:lvl>
+    <w:lvl w:ilvl="6" w:tentative="1">
+      <w:start w:val="1"/>
+      <w:numFmt w:val="bullet"/>
+      <w:lvlText w:val=""/>
+      <w:lvlJc w:val="left"/>
+      <w:pPr>
+        <w:tabs>
+          <w:tab w:val="num" w:pos="5040"/>
+        </w:tabs>
+        <w:ind w:left="5040" w:hanging="360"/>
+      </w:pPr>
+      <w:rPr>
+        <w:rFonts w:ascii="Wingdings" w:hAnsi="Wingdings" w:hint="default"/>
+        <w:sz w:val="20"/>
+      </w:rPr>
+    </w:lvl>
+    <w:lvl w:ilvl="7" w:tentative="1">
+      <w:start w:val="1"/>
+      <w:numFmt w:val="bullet"/>
+      <w:lvlText w:val=""/>
+      <w:lvlJc w:val="left"/>
+      <w:pPr>
+        <w:tabs>
+          <w:tab w:val="num" w:pos="5760"/>
+        </w:tabs>
+        <w:ind w:left="5760" w:hanging="360"/>
+      </w:pPr>
+      <w:rPr>
+        <w:rFonts w:ascii="Wingdings" w:hAnsi="Wingdings" w:hint="default"/>
+        <w:sz w:val="20"/>
+      </w:rPr>
+    </w:lvl>
+    <w:lvl w:ilvl="8" w:tentative="1">
+      <w:start w:val="1"/>
+      <w:numFmt w:val="bullet"/>
+      <w:lvlText w:val=""/>
+      <w:lvlJc w:val="left"/>
+      <w:pPr>
+        <w:tabs>
+          <w:tab w:val="num" w:pos="6480"/>
+        </w:tabs>
+        <w:ind w:left="6480" w:hanging="360"/>
+      </w:pPr>
+      <w:rPr>
+        <w:rFonts w:ascii="Wingdings" w:hAnsi="Wingdings" w:hint="default"/>
+        <w:sz w:val="20"/>
+      </w:rPr>
+    </w:lvl>
+  </w:abstractNum>
+  <w:num w:numId="1" w16cid:durableId="766271998">
+    <w:abstractNumId w:val="0"/>
+  </w:num>
+  <w:num w:numId="2" w16cid:durableId="1032192387">
+    <w:abstractNumId w:val="1"/>
+  </w:num>
+</w:numbering>
 </file>
 
 <file path=word/styles.xml><?xml version="1.0" encoding="utf-8"?>
@@ -2548,6 +2983,18 @@
       <w:shd w:val="clear" w:color="auto" w:fill="E1DFDD"/>
     </w:rPr>
   </w:style>
+  <w:style w:type="character" w:styleId="FollowedHyperlink">
+    <w:name w:val="FollowedHyperlink"/>
+    <w:basedOn w:val="DefaultParagraphFont"/>
+    <w:uiPriority w:val="99"/>
+    <w:semiHidden/>
+    <w:unhideWhenUsed/>
+    <w:rsid w:val="00B06A91"/>
+    <w:rPr>
+      <w:color w:val="96607D" w:themeColor="followedHyperlink"/>
+      <w:u w:val="single"/>
+    </w:rPr>
+  </w:style>
 </w:styles>
 </file>
 

</xml_diff>